<commit_message>
Update scrumdocument sprint 2.docx
</commit_message>
<xml_diff>
--- a/Documenten/standups/scrumdocument sprint 2.docx
+++ b/Documenten/standups/scrumdocument sprint 2.docx
@@ -2842,6 +2842,13 @@
                 <w:b w:val="1"/>
                 <w:bCs w:val="1"/>
               </w:rPr>
+              <w:t>16</w:t>
+            </w:r>
+            <w:r>
+              <w:rPr>
+                <w:b w:val="1"/>
+                <w:bCs w:val="1"/>
+              </w:rPr>
               <w:t>/02/2023</w:t>
             </w:r>
           </w:p>
@@ -2938,6 +2945,45 @@
               </w:rPr>
               <w:t xml:space="preserve"> </w:t>
             </w:r>
+            <w:r>
+              <w:rPr>
+                <w:b w:val="1"/>
+                <w:bCs w:val="1"/>
+              </w:rPr>
+              <w:t xml:space="preserve">Ik heb de </w:t>
+            </w:r>
+            <w:proofErr w:type="spellStart"/>
+            <w:r>
+              <w:rPr>
+                <w:b w:val="1"/>
+                <w:bCs w:val="1"/>
+              </w:rPr>
+              <w:t>nav</w:t>
+            </w:r>
+            <w:proofErr w:type="spellEnd"/>
+            <w:r>
+              <w:rPr>
+                <w:b w:val="1"/>
+                <w:bCs w:val="1"/>
+              </w:rPr>
+              <w:t xml:space="preserve"> en header gemaakt.</w:t>
+            </w:r>
+          </w:p>
+          <w:p>
+            <w:pPr>
+              <w:pStyle w:val="Standaard"/>
+              <w:rPr>
+                <w:b w:val="1"/>
+                <w:bCs w:val="1"/>
+              </w:rPr>
+            </w:pPr>
+            <w:r>
+              <w:rPr>
+                <w:b w:val="1"/>
+                <w:bCs w:val="1"/>
+              </w:rPr>
+              <w:t>Ik heb een groot gedeelte van de homepagina bijna af.</w:t>
+            </w:r>
           </w:p>
           <w:p>
             <w:pPr>
@@ -2994,7 +3040,13 @@
           <w:p>
             <w:r>
               <w:rPr/>
-              <w:t xml:space="preserve">  Ja</w:t>
+              <w:t xml:space="preserve">  </w:t>
+            </w:r>
+            <w:r>
+              <w:rPr>
+                <w:highlight w:val="yellow"/>
+              </w:rPr>
+              <w:t>Ja</w:t>
             </w:r>
           </w:p>
           <w:p/>
@@ -3090,7 +3142,9 @@
               <w:t xml:space="preserve">  </w:t>
             </w:r>
             <w:r>
-              <w:rPr/>
+              <w:rPr>
+                <w:highlight w:val="yellow"/>
+              </w:rPr>
               <w:t>Nee</w:t>
             </w:r>
           </w:p>
@@ -3156,6 +3210,491 @@
         </w:rPr>
       </w:pPr>
     </w:p>
+    <w:tbl>
+      <w:tblPr>
+        <w:tblStyle w:val="Tabelraster"/>
+        <w:tblW w:w="0" w:type="auto"/>
+        <w:tblLook w:val="04A0" w:firstRow="1" w:lastRow="0" w:firstColumn="1" w:lastColumn="0" w:noHBand="0" w:noVBand="1"/>
+      </w:tblPr>
+      <w:tblGrid>
+        <w:gridCol w:w="1653"/>
+        <w:gridCol w:w="4125"/>
+        <w:gridCol w:w="1674"/>
+        <w:gridCol w:w="1552"/>
+      </w:tblGrid>
+      <w:tr>
+        <w:trPr>
+          <w:trHeight w:val="300"/>
+        </w:trPr>
+        <w:tc>
+          <w:tcPr>
+            <w:tcW w:w="5778" w:type="dxa"/>
+            <w:gridSpan w:val="2"/>
+            <w:tcMar/>
+          </w:tcPr>
+          <w:p>
+            <w:pPr>
+              <w:rPr>
+                <w:b w:val="1"/>
+                <w:bCs w:val="1"/>
+                <w:sz w:val="14"/>
+                <w:szCs w:val="14"/>
+              </w:rPr>
+            </w:pPr>
+          </w:p>
+          <w:p>
+            <w:pPr>
+              <w:rPr>
+                <w:b w:val="1"/>
+                <w:bCs w:val="1"/>
+              </w:rPr>
+            </w:pPr>
+            <w:r>
+              <w:rPr>
+                <w:b w:val="1"/>
+                <w:bCs w:val="1"/>
+                <w:sz w:val="40"/>
+                <w:szCs w:val="40"/>
+              </w:rPr>
+              <w:t>S</w:t>
+            </w:r>
+            <w:r>
+              <w:rPr>
+                <w:b w:val="1"/>
+                <w:bCs w:val="1"/>
+                <w:sz w:val="40"/>
+                <w:szCs w:val="40"/>
+              </w:rPr>
+              <w:t xml:space="preserve">tand-Up   </w:t>
+            </w:r>
+            <w:r>
+              <w:rPr>
+                <w:b w:val="1"/>
+                <w:bCs w:val="1"/>
+                <w:sz w:val="40"/>
+                <w:szCs w:val="40"/>
+              </w:rPr>
+              <w:t xml:space="preserve"> </w:t>
+            </w:r>
+          </w:p>
+          <w:p>
+            <w:pPr>
+              <w:rPr>
+                <w:b w:val="1"/>
+                <w:bCs w:val="1"/>
+              </w:rPr>
+            </w:pPr>
+          </w:p>
+        </w:tc>
+        <w:tc>
+          <w:tcPr>
+            <w:tcW w:w="1674" w:type="dxa"/>
+            <w:tcMar/>
+          </w:tcPr>
+          <w:p>
+            <w:pPr>
+              <w:rPr>
+                <w:sz w:val="20"/>
+                <w:szCs w:val="20"/>
+              </w:rPr>
+            </w:pPr>
+            <w:r>
+              <w:rPr>
+                <w:sz w:val="20"/>
+                <w:szCs w:val="20"/>
+              </w:rPr>
+              <w:t>Datum:</w:t>
+            </w:r>
+          </w:p>
+          <w:p>
+            <w:pPr>
+              <w:rPr>
+                <w:b w:val="1"/>
+                <w:bCs w:val="1"/>
+              </w:rPr>
+            </w:pPr>
+            <w:r>
+              <w:rPr>
+                <w:b w:val="1"/>
+                <w:bCs w:val="1"/>
+              </w:rPr>
+              <w:t>17</w:t>
+            </w:r>
+            <w:r>
+              <w:rPr>
+                <w:b w:val="1"/>
+                <w:bCs w:val="1"/>
+              </w:rPr>
+              <w:t>/02/2023</w:t>
+            </w:r>
+          </w:p>
+          <w:p>
+            <w:pPr>
+              <w:rPr>
+                <w:b w:val="1"/>
+                <w:bCs w:val="1"/>
+              </w:rPr>
+            </w:pPr>
+          </w:p>
+        </w:tc>
+        <w:tc>
+          <w:tcPr>
+            <w:tcW w:w="1552" w:type="dxa"/>
+            <w:tcMar/>
+          </w:tcPr>
+          <w:p>
+            <w:pPr>
+              <w:rPr>
+                <w:sz w:val="20"/>
+                <w:szCs w:val="20"/>
+              </w:rPr>
+            </w:pPr>
+            <w:r>
+              <w:rPr>
+                <w:sz w:val="20"/>
+                <w:szCs w:val="20"/>
+              </w:rPr>
+              <w:t xml:space="preserve">Sprint nr.                      </w:t>
+            </w:r>
+          </w:p>
+          <w:p>
+            <w:pPr>
+              <w:rPr>
+                <w:b w:val="1"/>
+                <w:bCs w:val="1"/>
+              </w:rPr>
+            </w:pPr>
+            <w:r>
+              <w:rPr>
+                <w:b w:val="1"/>
+                <w:bCs w:val="1"/>
+              </w:rPr>
+              <w:t>2</w:t>
+            </w:r>
+          </w:p>
+          <w:p>
+            <w:pPr>
+              <w:rPr>
+                <w:b w:val="1"/>
+                <w:bCs w:val="1"/>
+              </w:rPr>
+            </w:pPr>
+          </w:p>
+        </w:tc>
+      </w:tr>
+      <w:tr>
+        <w:trPr>
+          <w:trHeight w:val="300"/>
+        </w:trPr>
+        <w:tc>
+          <w:tcPr>
+            <w:tcW w:w="9004" w:type="dxa"/>
+            <w:gridSpan w:val="4"/>
+            <w:tcMar/>
+          </w:tcPr>
+          <w:p>
+            <w:pPr>
+              <w:rPr>
+                <w:b w:val="1"/>
+                <w:bCs w:val="1"/>
+              </w:rPr>
+            </w:pPr>
+            <w:r>
+              <w:rPr>
+                <w:b w:val="1"/>
+                <w:bCs w:val="1"/>
+              </w:rPr>
+              <w:t xml:space="preserve">Wat is klaar sinds vorige Stand-up:    </w:t>
+            </w:r>
+          </w:p>
+          <w:p>
+            <w:pPr>
+              <w:rPr>
+                <w:b w:val="1"/>
+                <w:bCs w:val="1"/>
+              </w:rPr>
+            </w:pPr>
+            <w:r>
+              <w:rPr>
+                <w:b w:val="1"/>
+                <w:bCs w:val="1"/>
+              </w:rPr>
+              <w:t xml:space="preserve"> </w:t>
+            </w:r>
+            <w:r>
+              <w:rPr>
+                <w:b w:val="1"/>
+                <w:bCs w:val="1"/>
+              </w:rPr>
+              <w:t>Ik heb de homepagina afgemaakt.</w:t>
+            </w:r>
+          </w:p>
+          <w:p>
+            <w:pPr>
+              <w:pStyle w:val="Standaard"/>
+              <w:rPr>
+                <w:b w:val="1"/>
+                <w:bCs w:val="1"/>
+              </w:rPr>
+            </w:pPr>
+            <w:r>
+              <w:rPr>
+                <w:b w:val="1"/>
+                <w:bCs w:val="1"/>
+              </w:rPr>
+              <w:t>Ik heb de contactpagina gemaakt.</w:t>
+            </w:r>
+          </w:p>
+          <w:p>
+            <w:pPr>
+              <w:rPr>
+                <w:b w:val="1"/>
+                <w:bCs w:val="1"/>
+              </w:rPr>
+            </w:pPr>
+          </w:p>
+        </w:tc>
+      </w:tr>
+      <w:tr>
+        <w:trPr>
+          <w:trHeight w:val="300"/>
+        </w:trPr>
+        <w:tc>
+          <w:tcPr>
+            <w:tcW w:w="9004" w:type="dxa"/>
+            <w:gridSpan w:val="4"/>
+            <w:tcMar/>
+          </w:tcPr>
+          <w:p>
+            <w:pPr>
+              <w:rPr>
+                <w:b w:val="1"/>
+                <w:bCs w:val="1"/>
+              </w:rPr>
+            </w:pPr>
+            <w:r>
+              <w:rPr>
+                <w:b w:val="1"/>
+                <w:bCs w:val="1"/>
+              </w:rPr>
+              <w:t>Werkt het team volgens planning?</w:t>
+            </w:r>
+          </w:p>
+        </w:tc>
+      </w:tr>
+      <w:tr>
+        <w:trPr>
+          <w:trHeight w:val="300"/>
+        </w:trPr>
+        <w:tc>
+          <w:tcPr>
+            <w:tcW w:w="1653" w:type="dxa"/>
+            <w:tcMar/>
+          </w:tcPr>
+          <w:p>
+            <w:r>
+              <w:rPr/>
+              <w:t xml:space="preserve">   </w:t>
+            </w:r>
+          </w:p>
+          <w:p>
+            <w:r>
+              <w:rPr/>
+              <w:t xml:space="preserve">  </w:t>
+            </w:r>
+            <w:r>
+              <w:rPr>
+                <w:highlight w:val="yellow"/>
+              </w:rPr>
+              <w:t>Ja</w:t>
+            </w:r>
+          </w:p>
+          <w:p/>
+          <w:p>
+            <w:pPr>
+              <w:rPr>
+                <w:b w:val="1"/>
+                <w:bCs w:val="1"/>
+              </w:rPr>
+            </w:pPr>
+          </w:p>
+        </w:tc>
+        <w:tc>
+          <w:tcPr>
+            <w:tcW w:w="7351" w:type="dxa"/>
+            <w:gridSpan w:val="3"/>
+            <w:tcMar/>
+          </w:tcPr>
+          <w:p/>
+          <w:p>
+            <w:r>
+              <w:rPr/>
+              <w:t xml:space="preserve">  </w:t>
+            </w:r>
+            <w:r>
+              <w:rPr/>
+              <w:t>Nee</w:t>
+            </w:r>
+          </w:p>
+          <w:p>
+            <w:r>
+              <w:rPr/>
+              <w:t xml:space="preserve">  Reden: </w:t>
+            </w:r>
+          </w:p>
+          <w:p/>
+          <w:p>
+            <w:r>
+              <w:rPr/>
+              <w:t xml:space="preserve">  Oplossing:</w:t>
+            </w:r>
+          </w:p>
+          <w:p>
+            <w:pPr>
+              <w:rPr>
+                <w:b w:val="1"/>
+                <w:bCs w:val="1"/>
+              </w:rPr>
+            </w:pPr>
+          </w:p>
+        </w:tc>
+      </w:tr>
+      <w:tr>
+        <w:trPr>
+          <w:trHeight w:val="300"/>
+        </w:trPr>
+        <w:tc>
+          <w:tcPr>
+            <w:tcW w:w="9004" w:type="dxa"/>
+            <w:gridSpan w:val="4"/>
+            <w:tcMar/>
+          </w:tcPr>
+          <w:p>
+            <w:pPr>
+              <w:rPr>
+                <w:b w:val="1"/>
+                <w:bCs w:val="1"/>
+              </w:rPr>
+            </w:pPr>
+            <w:r>
+              <w:rPr>
+                <w:b w:val="1"/>
+                <w:bCs w:val="1"/>
+              </w:rPr>
+              <w:t>Zijn er problemen?</w:t>
+            </w:r>
+          </w:p>
+        </w:tc>
+      </w:tr>
+      <w:tr>
+        <w:trPr>
+          <w:trHeight w:val="300"/>
+        </w:trPr>
+        <w:tc>
+          <w:tcPr>
+            <w:tcW w:w="1653" w:type="dxa"/>
+            <w:tcMar/>
+          </w:tcPr>
+          <w:p/>
+          <w:p>
+            <w:r>
+              <w:rPr/>
+              <w:t xml:space="preserve">  </w:t>
+            </w:r>
+            <w:r>
+              <w:rPr/>
+              <w:t>Nee</w:t>
+            </w:r>
+          </w:p>
+          <w:p/>
+        </w:tc>
+        <w:tc>
+          <w:tcPr>
+            <w:tcW w:w="7351" w:type="dxa"/>
+            <w:gridSpan w:val="3"/>
+            <w:tcMar/>
+          </w:tcPr>
+          <w:p/>
+          <w:p>
+            <w:r>
+              <w:rPr/>
+              <w:t xml:space="preserve">  </w:t>
+            </w:r>
+            <w:r>
+              <w:rPr>
+                <w:highlight w:val="yellow"/>
+              </w:rPr>
+              <w:t>Ja</w:t>
+            </w:r>
+          </w:p>
+          <w:p>
+            <w:r>
+              <w:rPr/>
+              <w:t xml:space="preserve">  </w:t>
+            </w:r>
+            <w:r>
+              <w:rPr/>
+              <w:t>Obstakel:</w:t>
+            </w:r>
+          </w:p>
+          <w:p>
+            <w:pPr>
+              <w:pStyle w:val="Standaard"/>
+            </w:pPr>
+            <w:r>
+              <w:rPr/>
+              <w:t xml:space="preserve"> De afbeelding in de contactpagina </w:t>
+            </w:r>
+            <w:proofErr w:type="spellStart"/>
+            <w:r>
+              <w:rPr/>
+              <w:t>mockup</w:t>
+            </w:r>
+            <w:proofErr w:type="spellEnd"/>
+            <w:r>
+              <w:rPr/>
+              <w:t xml:space="preserve"> bleek niet mooi passend </w:t>
+            </w:r>
+            <w:r>
+              <w:rPr/>
+              <w:t xml:space="preserve">te zijn </w:t>
+            </w:r>
+            <w:r>
+              <w:rPr/>
+              <w:t>bij de contac</w:t>
+            </w:r>
+            <w:r>
+              <w:rPr/>
+              <w:t>tpagina.</w:t>
+            </w:r>
+          </w:p>
+          <w:p>
+            <w:r>
+              <w:rPr/>
+              <w:t xml:space="preserve">  </w:t>
+            </w:r>
+            <w:r>
+              <w:rPr/>
+              <w:t>Oplossing:</w:t>
+            </w:r>
+          </w:p>
+          <w:p>
+            <w:pPr>
+              <w:pStyle w:val="Standaard"/>
+            </w:pPr>
+            <w:r>
+              <w:rPr/>
+              <w:t>De afbeelding</w:t>
+            </w:r>
+            <w:r>
+              <w:rPr/>
+              <w:t xml:space="preserve"> niet gebruiken.</w:t>
+            </w:r>
+          </w:p>
+          <w:p/>
+        </w:tc>
+      </w:tr>
+    </w:tbl>
     <w:p>
       <w:pPr>
         <w:pStyle w:val="Standaard"/>
@@ -3314,9 +3853,17 @@
           <w:p>
             <w:pPr>
               <w:rPr>
-                <w:b/>
-              </w:rPr>
-            </w:pPr>
+                <w:b w:val="1"/>
+                <w:bCs w:val="1"/>
+              </w:rPr>
+            </w:pPr>
+            <w:r>
+              <w:rPr>
+                <w:b w:val="1"/>
+                <w:bCs w:val="1"/>
+              </w:rPr>
+              <w:t>12-02-2013</w:t>
+            </w:r>
           </w:p>
           <w:p>
             <w:pPr>
@@ -3411,7 +3958,47 @@
           <w:p>
             <w:pPr>
               <w:rPr>
-                <w:b/>
+                <w:b w:val="1"/>
+                <w:bCs w:val="1"/>
+              </w:rPr>
+            </w:pPr>
+            <w:r>
+              <w:rPr>
+                <w:b w:val="1"/>
+                <w:bCs w:val="1"/>
+              </w:rPr>
+              <w:t xml:space="preserve">Ik heb geleerd over het creëren van een database en </w:t>
+            </w:r>
+            <w:proofErr w:type="spellStart"/>
+            <w:r>
+              <w:rPr>
+                <w:b w:val="1"/>
+                <w:bCs w:val="1"/>
+              </w:rPr>
+              <w:t>entity</w:t>
+            </w:r>
+            <w:proofErr w:type="spellEnd"/>
+            <w:r>
+              <w:rPr>
+                <w:b w:val="1"/>
+                <w:bCs w:val="1"/>
+              </w:rPr>
+              <w:t xml:space="preserve"> maken in </w:t>
+            </w:r>
+            <w:r>
+              <w:rPr>
+                <w:b w:val="1"/>
+                <w:bCs w:val="1"/>
+              </w:rPr>
+              <w:t>Symfony.</w:t>
+            </w:r>
+          </w:p>
+          <w:p>
+            <w:pPr>
+              <w:pStyle w:val="Standaard"/>
+              <w:rPr>
+                <w:b w:val="1"/>
+                <w:bCs w:val="1"/>
               </w:rPr>
             </w:pPr>
           </w:p>
@@ -3487,14 +4074,23 @@
           <w:p>
             <w:pPr>
               <w:rPr>
-                <w:b/>
-              </w:rPr>
-            </w:pPr>
-          </w:p>
-          <w:p>
-            <w:pPr>
-              <w:rPr>
-                <w:b/>
+                <w:b w:val="1"/>
+                <w:bCs w:val="1"/>
+              </w:rPr>
+            </w:pPr>
+            <w:r>
+              <w:rPr>
+                <w:b w:val="1"/>
+                <w:bCs w:val="1"/>
+              </w:rPr>
+              <w:t>Niet van toepassing</w:t>
+            </w:r>
+          </w:p>
+          <w:p>
+            <w:pPr>
+              <w:rPr>
+                <w:b w:val="1"/>
+                <w:bCs w:val="1"/>
               </w:rPr>
             </w:pPr>
           </w:p>
@@ -3788,9 +4384,17 @@
           <w:p>
             <w:pPr>
               <w:rPr>
-                <w:b/>
-              </w:rPr>
-            </w:pPr>
+                <w:b w:val="1"/>
+                <w:bCs w:val="1"/>
+              </w:rPr>
+            </w:pPr>
+            <w:r>
+              <w:rPr>
+                <w:b w:val="1"/>
+                <w:bCs w:val="1"/>
+              </w:rPr>
+              <w:t>17-02-2023</w:t>
+            </w:r>
           </w:p>
           <w:p>
             <w:pPr>
@@ -3878,16 +4482,48 @@
           <w:p>
             <w:pPr>
               <w:rPr>
-                <w:b/>
-              </w:rPr>
-            </w:pPr>
-          </w:p>
-          <w:p>
-            <w:pPr>
-              <w:rPr>
-                <w:b/>
-              </w:rPr>
-            </w:pPr>
+                <w:b w:val="1"/>
+                <w:bCs w:val="1"/>
+              </w:rPr>
+            </w:pPr>
+            <w:r>
+              <w:rPr>
+                <w:b w:val="1"/>
+                <w:bCs w:val="1"/>
+              </w:rPr>
+              <w:t xml:space="preserve"> Het maken van de </w:t>
+            </w:r>
+            <w:proofErr w:type="spellStart"/>
+            <w:r>
+              <w:rPr>
+                <w:b w:val="1"/>
+                <w:bCs w:val="1"/>
+              </w:rPr>
+              <w:t>nav</w:t>
+            </w:r>
+            <w:proofErr w:type="spellEnd"/>
+            <w:r>
+              <w:rPr>
+                <w:b w:val="1"/>
+                <w:bCs w:val="1"/>
+              </w:rPr>
+              <w:t xml:space="preserve"> en header.</w:t>
+            </w:r>
+          </w:p>
+          <w:p>
+            <w:pPr>
+              <w:rPr>
+                <w:b w:val="1"/>
+                <w:bCs w:val="1"/>
+              </w:rPr>
+            </w:pPr>
+            <w:r>
+              <w:rPr>
+                <w:b w:val="1"/>
+                <w:bCs w:val="1"/>
+              </w:rPr>
+              <w:t xml:space="preserve"> Het op tijd afmaken.</w:t>
+            </w:r>
           </w:p>
           <w:p>
             <w:pPr>
@@ -3956,9 +4592,54 @@
           <w:p>
             <w:pPr>
               <w:rPr>
-                <w:b/>
-              </w:rPr>
-            </w:pPr>
+                <w:b w:val="1"/>
+                <w:bCs w:val="1"/>
+              </w:rPr>
+            </w:pPr>
+            <w:r>
+              <w:rPr>
+                <w:b w:val="1"/>
+                <w:bCs w:val="1"/>
+              </w:rPr>
+              <w:t xml:space="preserve"> </w:t>
+            </w:r>
+            <w:proofErr w:type="spellStart"/>
+            <w:r>
+              <w:rPr>
+                <w:b w:val="1"/>
+                <w:bCs w:val="1"/>
+              </w:rPr>
+              <w:t>Responsive</w:t>
+            </w:r>
+            <w:proofErr w:type="spellEnd"/>
+            <w:r>
+              <w:rPr>
+                <w:b w:val="1"/>
+                <w:bCs w:val="1"/>
+              </w:rPr>
+              <w:t xml:space="preserve"> pagina</w:t>
+            </w:r>
+            <w:r>
+              <w:rPr>
+                <w:b w:val="1"/>
+                <w:bCs w:val="1"/>
+              </w:rPr>
+              <w:t>’</w:t>
+            </w:r>
+            <w:r>
+              <w:rPr>
+                <w:b w:val="1"/>
+                <w:bCs w:val="1"/>
+              </w:rPr>
+              <w:t>s</w:t>
+            </w:r>
+            <w:r>
+              <w:rPr>
+                <w:b w:val="1"/>
+                <w:bCs w:val="1"/>
+              </w:rPr>
+              <w:t xml:space="preserve"> maken.</w:t>
+            </w:r>
           </w:p>
           <w:p>
             <w:pPr>
@@ -4033,9 +4714,17 @@
           <w:p>
             <w:pPr>
               <w:rPr>
-                <w:b/>
-              </w:rPr>
-            </w:pPr>
+                <w:b w:val="1"/>
+                <w:bCs w:val="1"/>
+              </w:rPr>
+            </w:pPr>
+            <w:r>
+              <w:rPr>
+                <w:b w:val="1"/>
+                <w:bCs w:val="1"/>
+              </w:rPr>
+              <w:t>Geen</w:t>
+            </w:r>
           </w:p>
           <w:p>
             <w:pPr>

</xml_diff>